<commit_message>
+ Guess the word
+ added visible code snippets for some of the condition assignments
+ retrospective week 8
</commit_message>
<xml_diff>
--- a/ProfessionalDevelopment/Retrospectives.docx
+++ b/ProfessionalDevelopment/Retrospectives.docx
@@ -13,20 +13,11 @@
     <w:p>
       <w:pPr>
         <w:pStyle w:val="Heading2"/>
-        <w:rPr>
-          <w:color w:val="A8D08D" w:themeColor="accent6" w:themeTint="99"/>
-        </w:rPr>
-      </w:pPr>
-      <w:r>
-        <w:rPr>
-          <w:color w:val="A8D08D" w:themeColor="accent6" w:themeTint="99"/>
-        </w:rPr>
+      </w:pPr>
+      <w:r>
         <w:t>Positieve Punten</w:t>
       </w:r>
       <w:r>
-        <w:rPr>
-          <w:color w:val="A8D08D" w:themeColor="accent6" w:themeTint="99"/>
-        </w:rPr>
         <w:t>:</w:t>
       </w:r>
     </w:p>
@@ -126,14 +117,8 @@
     <w:p>
       <w:pPr>
         <w:pStyle w:val="Heading2"/>
-        <w:rPr>
-          <w:color w:val="A8D08D" w:themeColor="accent6" w:themeTint="99"/>
-        </w:rPr>
-      </w:pPr>
-      <w:r>
-        <w:rPr>
-          <w:color w:val="A8D08D" w:themeColor="accent6" w:themeTint="99"/>
-        </w:rPr>
+      </w:pPr>
+      <w:r>
         <w:t>Verbeterpunten:</w:t>
       </w:r>
     </w:p>
@@ -354,9 +339,13 @@
           <w:rFonts w:ascii="Times New Roman" w:hAnsi="Times New Roman" w:cs="Times New Roman"/>
           <w:sz w:val="24"/>
           <w:szCs w:val="24"/>
-        </w:rPr>
-      </w:pPr>
-      <w:r>
+          <w:lang w:val="en-GB"/>
+        </w:rPr>
+      </w:pPr>
+      <w:r>
+        <w:rPr>
+          <w:lang w:val="en-GB"/>
+        </w:rPr>
         <w:lastRenderedPageBreak/>
         <w:t>WEEK 4</w:t>
       </w:r>
@@ -366,14 +355,12 @@
         <w:pStyle w:val="Heading2"/>
         <w:rPr>
           <w:rFonts w:ascii="Times New Roman" w:eastAsia="Times New Roman" w:hAnsi="Times New Roman" w:cs="Times New Roman"/>
-          <w:color w:val="A8D08D" w:themeColor="accent6" w:themeTint="99"/>
           <w:lang w:val="en-GB"/>
         </w:rPr>
       </w:pPr>
       <w:r>
         <w:rPr>
           <w:rFonts w:eastAsia="Times New Roman"/>
-          <w:color w:val="A8D08D" w:themeColor="accent6" w:themeTint="99"/>
           <w:lang w:val="en-GB"/>
         </w:rPr>
         <w:t>Things that went well:</w:t>
@@ -475,14 +462,12 @@
         <w:pStyle w:val="Heading2"/>
         <w:rPr>
           <w:rFonts w:ascii="Times New Roman" w:eastAsia="Times New Roman" w:hAnsi="Times New Roman" w:cs="Times New Roman"/>
-          <w:color w:val="A8D08D" w:themeColor="accent6" w:themeTint="99"/>
           <w:lang w:val="en-GB"/>
         </w:rPr>
       </w:pPr>
       <w:r>
         <w:rPr>
           <w:rFonts w:eastAsia="Times New Roman"/>
-          <w:color w:val="A8D08D" w:themeColor="accent6" w:themeTint="99"/>
           <w:lang w:val="en-GB"/>
         </w:rPr>
         <w:t>Things that could go better:</w:t>
@@ -604,13 +589,11 @@
         <w:pStyle w:val="Heading2"/>
         <w:rPr>
           <w:rFonts w:ascii="Times New Roman" w:eastAsia="Times New Roman" w:hAnsi="Times New Roman" w:cs="Times New Roman"/>
-          <w:color w:val="A8D08D" w:themeColor="accent6" w:themeTint="99"/>
         </w:rPr>
       </w:pPr>
       <w:r>
         <w:rPr>
           <w:rFonts w:eastAsia="Times New Roman"/>
-          <w:color w:val="A8D08D" w:themeColor="accent6" w:themeTint="99"/>
         </w:rPr>
         <w:t>Action Points:</w:t>
       </w:r>
@@ -750,8 +733,14 @@
     <w:p>
       <w:pPr>
         <w:pStyle w:val="Heading1"/>
-      </w:pPr>
-      <w:r>
+        <w:rPr>
+          <w:lang w:val="en-GB"/>
+        </w:rPr>
+      </w:pPr>
+      <w:r>
+        <w:rPr>
+          <w:lang w:val="en-GB"/>
+        </w:rPr>
         <w:lastRenderedPageBreak/>
         <w:t>WEEK 5</w:t>
       </w:r>
@@ -760,13 +749,11 @@
       <w:pPr>
         <w:pStyle w:val="Heading2"/>
         <w:rPr>
-          <w:color w:val="A8D08D" w:themeColor="accent6" w:themeTint="99"/>
           <w:lang w:val="en-GB"/>
         </w:rPr>
       </w:pPr>
       <w:r>
         <w:rPr>
-          <w:color w:val="A8D08D" w:themeColor="accent6" w:themeTint="99"/>
           <w:lang w:val="en-GB"/>
         </w:rPr>
         <w:t xml:space="preserve">What went </w:t>
@@ -774,37 +761,14 @@
       <w:proofErr w:type="gramStart"/>
       <w:r>
         <w:rPr>
-          <w:color w:val="A8D08D" w:themeColor="accent6" w:themeTint="99"/>
           <w:lang w:val="en-GB"/>
         </w:rPr>
-        <w:t>right</w:t>
-      </w:r>
-      <w:r>
-        <w:rPr>
-          <w:color w:val="A8D08D" w:themeColor="accent6" w:themeTint="99"/>
-          <w:lang w:val="en-GB"/>
-        </w:rPr>
-        <w:t>:</w:t>
+        <w:t>right:</w:t>
       </w:r>
       <w:proofErr w:type="gramEnd"/>
     </w:p>
     <w:p>
-      <w:pPr>
-        <w:pStyle w:val="NormalWeb"/>
-        <w:spacing w:before="0" w:beforeAutospacing="0" w:after="0" w:afterAutospacing="0"/>
-        <w:ind w:left="720" w:hanging="720"/>
-        <w:rPr>
-          <w:lang w:val="en-GB"/>
-        </w:rPr>
-      </w:pPr>
-      <w:r>
-        <w:rPr>
-          <w:rFonts w:ascii="Arial" w:hAnsi="Arial" w:cs="Arial"/>
-          <w:color w:val="1D1C1D"/>
-          <w:sz w:val="23"/>
-          <w:szCs w:val="23"/>
-          <w:lang w:val="en-GB"/>
-        </w:rPr>
+      <w:r>
         <w:t>1.</w:t>
       </w:r>
       <w:r>
@@ -814,90 +778,32 @@
           <w:color w:val="1D1C1D"/>
           <w:sz w:val="23"/>
           <w:szCs w:val="23"/>
-          <w:lang w:val="en-GB"/>
         </w:rPr>
         <w:tab/>
       </w:r>
       <w:r>
-        <w:rPr>
-          <w:rFonts w:ascii="Arial" w:hAnsi="Arial" w:cs="Arial"/>
-          <w:color w:val="1D1C1D"/>
-          <w:sz w:val="23"/>
-          <w:szCs w:val="23"/>
-          <w:lang w:val="en-GB"/>
-        </w:rPr>
         <w:t xml:space="preserve">Well, </w:t>
       </w:r>
       <w:proofErr w:type="spellStart"/>
       <w:r>
-        <w:rPr>
-          <w:rFonts w:ascii="Arial" w:hAnsi="Arial" w:cs="Arial"/>
-          <w:color w:val="1D1C1D"/>
-          <w:sz w:val="23"/>
-          <w:szCs w:val="23"/>
-          <w:lang w:val="en-GB"/>
-        </w:rPr>
         <w:t>Javascript</w:t>
       </w:r>
       <w:proofErr w:type="spellEnd"/>
       <w:r>
-        <w:rPr>
-          <w:rFonts w:ascii="Arial" w:hAnsi="Arial" w:cs="Arial"/>
-          <w:color w:val="1D1C1D"/>
-          <w:sz w:val="23"/>
-          <w:szCs w:val="23"/>
-          <w:lang w:val="en-GB"/>
-        </w:rPr>
         <w:t xml:space="preserve"> is going quite well, things seem to make sense till so far, and my</w:t>
       </w:r>
       <w:r>
-        <w:rPr>
-          <w:rFonts w:ascii="Arial" w:hAnsi="Arial" w:cs="Arial"/>
-          <w:color w:val="1D1C1D"/>
-          <w:sz w:val="23"/>
-          <w:szCs w:val="23"/>
-          <w:lang w:val="en-GB"/>
-        </w:rPr>
         <w:t xml:space="preserve">    </w:t>
       </w:r>
       <w:r>
-        <w:rPr>
-          <w:rFonts w:ascii="Arial" w:hAnsi="Arial" w:cs="Arial"/>
-          <w:color w:val="1D1C1D"/>
-          <w:sz w:val="23"/>
-          <w:szCs w:val="23"/>
-          <w:lang w:val="en-GB"/>
-        </w:rPr>
         <w:t>pace for the exercises was quite good.</w:t>
       </w:r>
       <w:r>
-        <w:rPr>
-          <w:rFonts w:ascii="Arial" w:hAnsi="Arial" w:cs="Arial"/>
-          <w:color w:val="1D1C1D"/>
-          <w:sz w:val="23"/>
-          <w:szCs w:val="23"/>
-          <w:lang w:val="en-GB"/>
-        </w:rPr>
         <w:br/>
       </w:r>
     </w:p>
     <w:p>
-      <w:pPr>
-        <w:pStyle w:val="NormalWeb"/>
-        <w:spacing w:before="0" w:beforeAutospacing="0" w:after="0" w:afterAutospacing="0"/>
-        <w:ind w:left="720" w:hanging="720"/>
-        <w:rPr>
-          <w:lang w:val="en-GB"/>
-        </w:rPr>
-      </w:pPr>
-      <w:r>
-        <w:rPr>
-          <w:rFonts w:ascii="Arial" w:hAnsi="Arial" w:cs="Arial"/>
-          <w:color w:val="1D1C1D"/>
-          <w:sz w:val="23"/>
-          <w:szCs w:val="23"/>
-          <w:lang w:val="en-GB"/>
-        </w:rPr>
+      <w:r>
         <w:t>2.</w:t>
       </w:r>
       <w:r>
@@ -907,57 +813,32 @@
           <w:color w:val="1D1C1D"/>
           <w:sz w:val="23"/>
           <w:szCs w:val="23"/>
+        </w:rPr>
+        <w:tab/>
+      </w:r>
+      <w:r>
+        <w:t>I liked the scrum-master role, what it did to my perception of the group and the progress of the individual team members</w:t>
+      </w:r>
+    </w:p>
+    <w:p/>
+    <w:p>
+      <w:pPr>
+        <w:pStyle w:val="Heading2"/>
+        <w:rPr>
+          <w:rFonts w:ascii="Times New Roman" w:eastAsia="Times New Roman" w:hAnsi="Times New Roman" w:cs="Times New Roman"/>
           <w:lang w:val="en-GB"/>
         </w:rPr>
-        <w:tab/>
-      </w:r>
-      <w:r>
-        <w:rPr>
-          <w:rFonts w:ascii="Arial" w:hAnsi="Arial" w:cs="Arial"/>
-          <w:color w:val="1D1C1D"/>
-          <w:sz w:val="23"/>
-          <w:szCs w:val="23"/>
+      </w:pPr>
+      <w:r>
+        <w:rPr>
+          <w:rFonts w:eastAsia="Times New Roman"/>
           <w:lang w:val="en-GB"/>
         </w:rPr>
-        <w:t>I liked the scrum-master role, what it did to my perception of the group and the progress of the individual team members</w:t>
-      </w:r>
-    </w:p>
-    <w:p/>
-    <w:p>
-      <w:pPr>
-        <w:pStyle w:val="Heading2"/>
-        <w:rPr>
-          <w:rFonts w:ascii="Times New Roman" w:eastAsia="Times New Roman" w:hAnsi="Times New Roman" w:cs="Times New Roman"/>
-          <w:color w:val="A8D08D" w:themeColor="accent6" w:themeTint="99"/>
-          <w:lang w:val="en-GB"/>
-        </w:rPr>
-      </w:pPr>
-      <w:r>
-        <w:rPr>
-          <w:rFonts w:eastAsia="Times New Roman"/>
-          <w:color w:val="A8D08D" w:themeColor="accent6" w:themeTint="99"/>
-          <w:lang w:val="en-GB"/>
-        </w:rPr>
         <w:t>Things that could go better:</w:t>
       </w:r>
     </w:p>
     <w:p>
-      <w:pPr>
-        <w:pStyle w:val="NormalWeb"/>
-        <w:spacing w:before="0" w:beforeAutospacing="0" w:after="0" w:afterAutospacing="0"/>
-        <w:ind w:left="720" w:hanging="720"/>
-        <w:rPr>
-          <w:lang w:val="en-GB"/>
-        </w:rPr>
-      </w:pPr>
-      <w:r>
-        <w:rPr>
-          <w:rFonts w:ascii="Arial" w:hAnsi="Arial" w:cs="Arial"/>
-          <w:color w:val="1D1C1D"/>
-          <w:sz w:val="23"/>
-          <w:szCs w:val="23"/>
-          <w:lang w:val="en-GB"/>
-        </w:rPr>
+      <w:r>
         <w:t>1.</w:t>
       </w:r>
       <w:r>
@@ -967,68 +848,24 @@
           <w:color w:val="1D1C1D"/>
           <w:sz w:val="23"/>
           <w:szCs w:val="23"/>
-          <w:lang w:val="en-GB"/>
         </w:rPr>
         <w:tab/>
       </w:r>
       <w:r>
-        <w:rPr>
-          <w:rFonts w:ascii="Arial" w:hAnsi="Arial" w:cs="Arial"/>
-          <w:color w:val="1D1C1D"/>
-          <w:sz w:val="23"/>
-          <w:szCs w:val="23"/>
-          <w:lang w:val="en-GB"/>
-        </w:rPr>
         <w:t xml:space="preserve">When I noticed that my pace was above average and I could take it easy, I became </w:t>
       </w:r>
       <w:r>
-        <w:rPr>
-          <w:rFonts w:ascii="Arial" w:hAnsi="Arial" w:cs="Arial"/>
-          <w:color w:val="1D1C1D"/>
-          <w:sz w:val="23"/>
-          <w:szCs w:val="23"/>
-          <w:lang w:val="en-GB"/>
-        </w:rPr>
         <w:t>t</w:t>
       </w:r>
       <w:r>
-        <w:rPr>
-          <w:rFonts w:ascii="Arial" w:hAnsi="Arial" w:cs="Arial"/>
-          <w:color w:val="1D1C1D"/>
-          <w:sz w:val="23"/>
-          <w:szCs w:val="23"/>
-          <w:lang w:val="en-GB"/>
-        </w:rPr>
         <w:t>oo nonchalant; now I still have to finish one assignment; this was not necessary.</w:t>
       </w:r>
       <w:r>
-        <w:rPr>
-          <w:rFonts w:ascii="Arial" w:hAnsi="Arial" w:cs="Arial"/>
-          <w:color w:val="1D1C1D"/>
-          <w:sz w:val="23"/>
-          <w:szCs w:val="23"/>
-          <w:lang w:val="en-GB"/>
-        </w:rPr>
         <w:br/>
       </w:r>
     </w:p>
     <w:p>
-      <w:pPr>
-        <w:pStyle w:val="NormalWeb"/>
-        <w:spacing w:before="0" w:beforeAutospacing="0" w:after="0" w:afterAutospacing="0"/>
-        <w:ind w:left="720" w:hanging="720"/>
-        <w:rPr>
-          <w:lang w:val="en-GB"/>
-        </w:rPr>
-      </w:pPr>
-      <w:r>
-        <w:rPr>
-          <w:rFonts w:ascii="Arial" w:hAnsi="Arial" w:cs="Arial"/>
-          <w:color w:val="1D1C1D"/>
-          <w:sz w:val="23"/>
-          <w:szCs w:val="23"/>
-          <w:lang w:val="en-GB"/>
-        </w:rPr>
+      <w:r>
         <w:t>2.</w:t>
       </w:r>
       <w:r>
@@ -1038,80 +875,30 @@
           <w:color w:val="1D1C1D"/>
           <w:sz w:val="23"/>
           <w:szCs w:val="23"/>
-          <w:lang w:val="en-GB"/>
         </w:rPr>
         <w:tab/>
       </w:r>
       <w:r>
-        <w:rPr>
-          <w:rFonts w:ascii="Arial" w:hAnsi="Arial" w:cs="Arial"/>
-          <w:color w:val="1D1C1D"/>
-          <w:sz w:val="23"/>
-          <w:szCs w:val="23"/>
-          <w:lang w:val="en-GB"/>
-        </w:rPr>
         <w:t>I lost one entire day on some non-</w:t>
       </w:r>
       <w:proofErr w:type="spellStart"/>
       <w:r>
-        <w:rPr>
-          <w:rFonts w:ascii="Arial" w:hAnsi="Arial" w:cs="Arial"/>
-          <w:color w:val="1D1C1D"/>
-          <w:sz w:val="23"/>
-          <w:szCs w:val="23"/>
-          <w:lang w:val="en-GB"/>
-        </w:rPr>
         <w:t>TechGrounds</w:t>
       </w:r>
       <w:proofErr w:type="spellEnd"/>
       <w:r>
-        <w:rPr>
-          <w:rFonts w:ascii="Arial" w:hAnsi="Arial" w:cs="Arial"/>
-          <w:color w:val="1D1C1D"/>
-          <w:sz w:val="23"/>
-          <w:szCs w:val="23"/>
-          <w:lang w:val="en-GB"/>
-        </w:rPr>
         <w:t xml:space="preserve"> stuff that needed to be done on that </w:t>
       </w:r>
       <w:r>
-        <w:rPr>
-          <w:rFonts w:ascii="Arial" w:hAnsi="Arial" w:cs="Arial"/>
-          <w:color w:val="1D1C1D"/>
-          <w:sz w:val="23"/>
-          <w:szCs w:val="23"/>
-          <w:lang w:val="en-GB"/>
-        </w:rPr>
         <w:t>d</w:t>
       </w:r>
       <w:r>
-        <w:rPr>
-          <w:rFonts w:ascii="Arial" w:hAnsi="Arial" w:cs="Arial"/>
-          <w:color w:val="1D1C1D"/>
-          <w:sz w:val="23"/>
-          <w:szCs w:val="23"/>
-          <w:lang w:val="en-GB"/>
-        </w:rPr>
         <w:t>ay. Doing other things during TG hours didn’t feel quite right, especially so many</w:t>
       </w:r>
       <w:r>
-        <w:rPr>
-          <w:rFonts w:ascii="Arial" w:hAnsi="Arial" w:cs="Arial"/>
-          <w:color w:val="1D1C1D"/>
-          <w:sz w:val="23"/>
-          <w:szCs w:val="23"/>
-          <w:lang w:val="en-GB"/>
-        </w:rPr>
         <w:t xml:space="preserve"> </w:t>
       </w:r>
       <w:r>
-        <w:rPr>
-          <w:rFonts w:ascii="Arial" w:hAnsi="Arial" w:cs="Arial"/>
-          <w:color w:val="1D1C1D"/>
-          <w:sz w:val="23"/>
-          <w:szCs w:val="23"/>
-          <w:lang w:val="en-GB"/>
-        </w:rPr>
         <w:t>hours at a time.</w:t>
       </w:r>
     </w:p>
@@ -1119,34 +906,13 @@
     <w:p>
       <w:pPr>
         <w:pStyle w:val="Heading2"/>
-        <w:rPr>
-          <w:color w:val="A8D08D" w:themeColor="accent6" w:themeTint="99"/>
-        </w:rPr>
-      </w:pPr>
-      <w:r>
-        <w:rPr>
-          <w:color w:val="A8D08D" w:themeColor="accent6" w:themeTint="99"/>
-        </w:rPr>
+      </w:pPr>
+      <w:r>
         <w:t>Action Points:</w:t>
       </w:r>
     </w:p>
     <w:p>
-      <w:pPr>
-        <w:pStyle w:val="NormalWeb"/>
-        <w:spacing w:before="0" w:beforeAutospacing="0" w:after="0" w:afterAutospacing="0"/>
-        <w:ind w:left="720" w:hanging="720"/>
-        <w:rPr>
-          <w:lang w:val="en-GB"/>
-        </w:rPr>
-      </w:pPr>
-      <w:r>
-        <w:rPr>
-          <w:rFonts w:ascii="Arial" w:hAnsi="Arial" w:cs="Arial"/>
-          <w:color w:val="1D1C1D"/>
-          <w:sz w:val="23"/>
-          <w:szCs w:val="23"/>
-          <w:lang w:val="en-GB"/>
-        </w:rPr>
+      <w:r>
         <w:t>1.</w:t>
       </w:r>
       <w:r>
@@ -1156,178 +922,64 @@
           <w:color w:val="1D1C1D"/>
           <w:sz w:val="23"/>
           <w:szCs w:val="23"/>
-          <w:lang w:val="en-GB"/>
         </w:rPr>
         <w:tab/>
       </w:r>
       <w:r>
-        <w:rPr>
-          <w:rFonts w:ascii="Arial" w:hAnsi="Arial" w:cs="Arial"/>
-          <w:color w:val="1D1C1D"/>
-          <w:sz w:val="23"/>
-          <w:szCs w:val="23"/>
-          <w:lang w:val="en-GB"/>
-        </w:rPr>
         <w:t xml:space="preserve">I really need to incorporate my </w:t>
       </w:r>
       <w:proofErr w:type="spellStart"/>
       <w:r>
-        <w:rPr>
-          <w:rFonts w:ascii="Arial" w:hAnsi="Arial" w:cs="Arial"/>
-          <w:color w:val="1D1C1D"/>
-          <w:sz w:val="23"/>
-          <w:szCs w:val="23"/>
-          <w:lang w:val="en-GB"/>
-        </w:rPr>
         <w:t>calender</w:t>
       </w:r>
       <w:proofErr w:type="spellEnd"/>
       <w:r>
-        <w:rPr>
-          <w:rFonts w:ascii="Arial" w:hAnsi="Arial" w:cs="Arial"/>
-          <w:color w:val="1D1C1D"/>
-          <w:sz w:val="23"/>
-          <w:szCs w:val="23"/>
-          <w:lang w:val="en-GB"/>
-        </w:rPr>
         <w:t xml:space="preserve"> into my daily thinking and flow. I could have anticipated multiple things last week. General pointers</w:t>
       </w:r>
       <w:proofErr w:type="gramStart"/>
       <w:r>
-        <w:rPr>
-          <w:rFonts w:ascii="Arial" w:hAnsi="Arial" w:cs="Arial"/>
-          <w:color w:val="1D1C1D"/>
-          <w:sz w:val="23"/>
-          <w:szCs w:val="23"/>
-          <w:lang w:val="en-GB"/>
-        </w:rPr>
         <w:t>:</w:t>
       </w:r>
       <w:proofErr w:type="gramEnd"/>
       <w:r>
-        <w:rPr>
-          <w:rFonts w:ascii="Arial" w:hAnsi="Arial" w:cs="Arial"/>
-          <w:color w:val="1D1C1D"/>
-          <w:sz w:val="23"/>
-          <w:szCs w:val="23"/>
-          <w:lang w:val="en-GB"/>
-        </w:rPr>
         <w:br/>
       </w:r>
       <w:r>
-        <w:rPr>
-          <w:rFonts w:ascii="Arial" w:hAnsi="Arial" w:cs="Arial"/>
-          <w:color w:val="1D1C1D"/>
-          <w:sz w:val="23"/>
-          <w:szCs w:val="23"/>
-          <w:lang w:val="en-GB"/>
-        </w:rPr>
         <w:br/>
       </w:r>
       <w:r>
-        <w:rPr>
-          <w:rFonts w:ascii="Arial" w:hAnsi="Arial" w:cs="Arial"/>
-          <w:color w:val="1D1C1D"/>
-          <w:sz w:val="23"/>
-          <w:szCs w:val="23"/>
-          <w:lang w:val="en-GB"/>
-        </w:rPr>
         <w:t xml:space="preserve">- Make sub-appointments for </w:t>
       </w:r>
       <w:proofErr w:type="spellStart"/>
       <w:r>
-        <w:rPr>
-          <w:rFonts w:ascii="Arial" w:hAnsi="Arial" w:cs="Arial"/>
-          <w:color w:val="1D1C1D"/>
-          <w:sz w:val="23"/>
-          <w:szCs w:val="23"/>
-          <w:lang w:val="en-GB"/>
-        </w:rPr>
         <w:t>TechGrounds</w:t>
       </w:r>
       <w:proofErr w:type="spellEnd"/>
       <w:r>
-        <w:rPr>
-          <w:rFonts w:ascii="Arial" w:hAnsi="Arial" w:cs="Arial"/>
-          <w:color w:val="1D1C1D"/>
-          <w:sz w:val="23"/>
-          <w:szCs w:val="23"/>
-          <w:lang w:val="en-GB"/>
-        </w:rPr>
         <w:t>; know what is when</w:t>
       </w:r>
       <w:r>
-        <w:rPr>
-          <w:rFonts w:ascii="Arial" w:hAnsi="Arial" w:cs="Arial"/>
-          <w:color w:val="1D1C1D"/>
-          <w:sz w:val="23"/>
-          <w:szCs w:val="23"/>
-          <w:lang w:val="en-GB"/>
-        </w:rPr>
         <w:br/>
         <w:t xml:space="preserve">- Put social calls, music lessons and relevant deadlines in your </w:t>
       </w:r>
       <w:proofErr w:type="spellStart"/>
       <w:r>
-        <w:rPr>
-          <w:rFonts w:ascii="Arial" w:hAnsi="Arial" w:cs="Arial"/>
-          <w:color w:val="1D1C1D"/>
-          <w:sz w:val="23"/>
-          <w:szCs w:val="23"/>
-          <w:lang w:val="en-GB"/>
-        </w:rPr>
         <w:t>calender</w:t>
       </w:r>
       <w:proofErr w:type="spellEnd"/>
       <w:r>
-        <w:rPr>
-          <w:rFonts w:ascii="Arial" w:hAnsi="Arial" w:cs="Arial"/>
-          <w:color w:val="1D1C1D"/>
-          <w:sz w:val="23"/>
-          <w:szCs w:val="23"/>
-          <w:lang w:val="en-GB"/>
-        </w:rPr>
         <w:t>.</w:t>
       </w:r>
       <w:r>
-        <w:rPr>
-          <w:rFonts w:ascii="Arial" w:hAnsi="Arial" w:cs="Arial"/>
-          <w:color w:val="1D1C1D"/>
-          <w:sz w:val="23"/>
-          <w:szCs w:val="23"/>
-          <w:lang w:val="en-GB"/>
-        </w:rPr>
         <w:br/>
         <w:t>- Be smarter with your free time: Schedule it where it is smart and appropriate.</w:t>
       </w:r>
       <w:r>
-        <w:rPr>
-          <w:rFonts w:ascii="Arial" w:hAnsi="Arial" w:cs="Arial"/>
-          <w:color w:val="1D1C1D"/>
-          <w:sz w:val="23"/>
-          <w:szCs w:val="23"/>
-          <w:lang w:val="en-GB"/>
-        </w:rPr>
         <w:br/>
       </w:r>
     </w:p>
     <w:p>
-      <w:pPr>
-        <w:pStyle w:val="NormalWeb"/>
-        <w:spacing w:before="0" w:beforeAutospacing="0" w:after="0" w:afterAutospacing="0"/>
-        <w:ind w:left="720" w:hanging="720"/>
-        <w:rPr>
-          <w:lang w:val="en-GB"/>
-        </w:rPr>
-      </w:pPr>
-      <w:r>
-        <w:rPr>
-          <w:rFonts w:ascii="Arial" w:hAnsi="Arial" w:cs="Arial"/>
-          <w:color w:val="1D1C1D"/>
-          <w:sz w:val="23"/>
-          <w:szCs w:val="23"/>
-          <w:lang w:val="en-GB"/>
-        </w:rPr>
+      <w:r>
         <w:t>2.</w:t>
       </w:r>
       <w:r>
@@ -1337,107 +989,43 @@
           <w:color w:val="1D1C1D"/>
           <w:sz w:val="23"/>
           <w:szCs w:val="23"/>
-          <w:lang w:val="en-GB"/>
         </w:rPr>
         <w:tab/>
       </w:r>
       <w:r>
-        <w:rPr>
-          <w:rFonts w:ascii="Arial" w:hAnsi="Arial" w:cs="Arial"/>
-          <w:color w:val="1D1C1D"/>
-          <w:sz w:val="23"/>
-          <w:szCs w:val="23"/>
-          <w:lang w:val="en-GB"/>
-        </w:rPr>
         <w:t>I feel that my overall focus (</w:t>
       </w:r>
       <w:proofErr w:type="spellStart"/>
       <w:r>
-        <w:rPr>
-          <w:rFonts w:ascii="Arial" w:hAnsi="Arial" w:cs="Arial"/>
-          <w:color w:val="1D1C1D"/>
-          <w:sz w:val="23"/>
-          <w:szCs w:val="23"/>
-          <w:lang w:val="en-GB"/>
-        </w:rPr>
         <w:t>TechGrounds</w:t>
       </w:r>
       <w:proofErr w:type="spellEnd"/>
       <w:r>
-        <w:rPr>
-          <w:rFonts w:ascii="Arial" w:hAnsi="Arial" w:cs="Arial"/>
-          <w:color w:val="1D1C1D"/>
-          <w:sz w:val="23"/>
-          <w:szCs w:val="23"/>
-          <w:lang w:val="en-GB"/>
-        </w:rPr>
         <w:t xml:space="preserve"> + Life) can be sharper</w:t>
       </w:r>
       <w:r>
-        <w:rPr>
-          <w:rFonts w:ascii="Arial" w:hAnsi="Arial" w:cs="Arial"/>
-          <w:color w:val="1D1C1D"/>
-          <w:sz w:val="23"/>
-          <w:szCs w:val="23"/>
-          <w:lang w:val="en-GB"/>
-        </w:rPr>
         <w:t xml:space="preserve">. I think that </w:t>
       </w:r>
       <w:r>
-        <w:rPr>
-          <w:rFonts w:ascii="Arial" w:hAnsi="Arial" w:cs="Arial"/>
-          <w:color w:val="1D1C1D"/>
-          <w:sz w:val="23"/>
-          <w:szCs w:val="23"/>
-          <w:lang w:val="en-GB"/>
-        </w:rPr>
         <w:t>f</w:t>
       </w:r>
       <w:r>
-        <w:rPr>
-          <w:rFonts w:ascii="Arial" w:hAnsi="Arial" w:cs="Arial"/>
-          <w:color w:val="1D1C1D"/>
-          <w:sz w:val="23"/>
-          <w:szCs w:val="23"/>
-          <w:lang w:val="en-GB"/>
-        </w:rPr>
         <w:t>inalizing,</w:t>
       </w:r>
       <w:r>
-        <w:rPr>
-          <w:rFonts w:ascii="Arial" w:hAnsi="Arial" w:cs="Arial"/>
-          <w:color w:val="1D1C1D"/>
-          <w:sz w:val="23"/>
-          <w:szCs w:val="23"/>
-          <w:lang w:val="en-GB"/>
-        </w:rPr>
         <w:t xml:space="preserve"> ‘publishing’ </w:t>
       </w:r>
       <w:r>
-        <w:rPr>
-          <w:rFonts w:ascii="Arial" w:hAnsi="Arial" w:cs="Arial"/>
-          <w:color w:val="1D1C1D"/>
-          <w:sz w:val="23"/>
-          <w:szCs w:val="23"/>
-          <w:lang w:val="en-GB"/>
-        </w:rPr>
         <w:t xml:space="preserve">and therefore using </w:t>
       </w:r>
       <w:r>
-        <w:rPr>
-          <w:rFonts w:ascii="Arial" w:hAnsi="Arial" w:cs="Arial"/>
-          <w:color w:val="1D1C1D"/>
-          <w:sz w:val="23"/>
-          <w:szCs w:val="23"/>
-          <w:lang w:val="en-GB"/>
-        </w:rPr>
         <w:t>my OKR would be an important step in the right direction. </w:t>
       </w:r>
     </w:p>
     <w:p>
       <w:pPr>
         <w:rPr>
-          <w:rFonts w:ascii="Arial" w:eastAsia="Times New Roman" w:hAnsi="Arial" w:cs="Arial"/>
+          <w:rFonts w:eastAsia="Times New Roman"/>
           <w:color w:val="000000"/>
           <w:u w:val="single"/>
           <w:lang w:eastAsia="nl-NL"/>
@@ -1479,7 +1067,6 @@
         <w:pStyle w:val="Heading2"/>
         <w:rPr>
           <w:rFonts w:ascii="Times New Roman" w:eastAsia="Times New Roman" w:hAnsi="Times New Roman"/>
-          <w:color w:val="A8D08D" w:themeColor="accent6" w:themeTint="99"/>
           <w:sz w:val="24"/>
           <w:szCs w:val="24"/>
         </w:rPr>
@@ -1487,74 +1074,33 @@
       <w:r>
         <w:rPr>
           <w:rFonts w:eastAsia="Times New Roman"/>
-          <w:color w:val="A8D08D" w:themeColor="accent6" w:themeTint="99"/>
         </w:rPr>
         <w:t>Wat ging goed:</w:t>
       </w:r>
     </w:p>
     <w:p>
       <w:pPr>
-        <w:numPr>
-          <w:ilvl w:val="0"/>
-          <w:numId w:val="7"/>
-        </w:numPr>
-        <w:spacing w:after="0" w:line="240" w:lineRule="auto"/>
-        <w:textAlignment w:val="baseline"/>
-        <w:rPr>
-          <w:rFonts w:ascii="Century Gothic" w:eastAsia="Times New Roman" w:hAnsi="Century Gothic" w:cs="Times New Roman"/>
-          <w:color w:val="000000"/>
-          <w:sz w:val="20"/>
-          <w:szCs w:val="20"/>
+        <w:rPr>
           <w:lang w:val="nl-NL" w:eastAsia="nl-NL"/>
         </w:rPr>
       </w:pPr>
       <w:r>
         <w:rPr>
-          <w:rFonts w:ascii="Century Gothic" w:eastAsia="Times New Roman" w:hAnsi="Century Gothic" w:cs="Times New Roman"/>
-          <w:color w:val="000000"/>
-          <w:sz w:val="20"/>
-          <w:szCs w:val="20"/>
           <w:lang w:val="nl-NL" w:eastAsia="nl-NL"/>
         </w:rPr>
         <w:t>Na het oorsprokelijke achterlopen heb ik lekker tempo gemaakt om weer in te lopen, daar was ik wel tevreden over.</w:t>
       </w:r>
-      <w:r>
-        <w:rPr>
-          <w:rFonts w:ascii="Century Gothic" w:eastAsia="Times New Roman" w:hAnsi="Century Gothic" w:cs="Times New Roman"/>
-          <w:color w:val="000000"/>
-          <w:sz w:val="20"/>
-          <w:szCs w:val="20"/>
+    </w:p>
+    <w:p>
+      <w:pPr>
+        <w:rPr>
           <w:lang w:val="nl-NL" w:eastAsia="nl-NL"/>
         </w:rPr>
-        <w:br/>
-      </w:r>
-      <w:bookmarkStart w:id="0" w:name="_GoBack"/>
-      <w:bookmarkEnd w:id="0"/>
-    </w:p>
-    <w:p>
-      <w:pPr>
-        <w:numPr>
-          <w:ilvl w:val="0"/>
-          <w:numId w:val="7"/>
-        </w:numPr>
-        <w:spacing w:after="0" w:line="240" w:lineRule="auto"/>
-        <w:textAlignment w:val="baseline"/>
-        <w:rPr>
-          <w:rFonts w:ascii="Century Gothic" w:eastAsia="Times New Roman" w:hAnsi="Century Gothic" w:cs="Times New Roman"/>
-          <w:color w:val="000000"/>
-          <w:sz w:val="20"/>
-          <w:szCs w:val="20"/>
+      </w:pPr>
+      <w:r>
+        <w:rPr>
           <w:lang w:val="nl-NL" w:eastAsia="nl-NL"/>
         </w:rPr>
-      </w:pPr>
-      <w:r>
-        <w:rPr>
-          <w:rFonts w:ascii="Century Gothic" w:eastAsia="Times New Roman" w:hAnsi="Century Gothic" w:cs="Times New Roman"/>
-          <w:color w:val="000000"/>
-          <w:sz w:val="20"/>
-          <w:szCs w:val="20"/>
-          <w:lang w:val="nl-NL" w:eastAsia="nl-NL"/>
-        </w:rPr>
         <w:t>Ik vond het gezamelijk uurtje softskills erg geslaagd; gaf meer focus tijdens het lezen, meer diepte door de onderwerpen even door te spreken via onze individuele perspectieven.</w:t>
       </w:r>
     </w:p>
@@ -1563,7 +1109,6 @@
         <w:pStyle w:val="Heading2"/>
         <w:rPr>
           <w:rFonts w:ascii="Times New Roman" w:eastAsia="Times New Roman" w:hAnsi="Times New Roman"/>
-          <w:color w:val="A8D08D" w:themeColor="accent6" w:themeTint="99"/>
           <w:sz w:val="24"/>
           <w:szCs w:val="24"/>
         </w:rPr>
@@ -1571,50 +1116,30 @@
       <w:r>
         <w:rPr>
           <w:rFonts w:eastAsia="Times New Roman"/>
-          <w:color w:val="A8D08D" w:themeColor="accent6" w:themeTint="99"/>
         </w:rPr>
         <w:br/>
       </w:r>
       <w:r>
         <w:rPr>
           <w:rFonts w:eastAsia="Times New Roman"/>
-          <w:color w:val="A8D08D" w:themeColor="accent6" w:themeTint="99"/>
         </w:rPr>
         <w:t>Wat ging minder:</w:t>
       </w:r>
     </w:p>
     <w:p>
       <w:pPr>
-        <w:numPr>
-          <w:ilvl w:val="0"/>
-          <w:numId w:val="6"/>
-        </w:numPr>
-        <w:spacing w:after="0" w:line="240" w:lineRule="auto"/>
-        <w:textAlignment w:val="baseline"/>
-        <w:rPr>
-          <w:rFonts w:ascii="Century Gothic" w:eastAsia="Times New Roman" w:hAnsi="Century Gothic" w:cs="Times New Roman"/>
-          <w:color w:val="000000"/>
-          <w:sz w:val="20"/>
-          <w:szCs w:val="20"/>
+        <w:rPr>
           <w:lang w:val="nl-NL" w:eastAsia="nl-NL"/>
         </w:rPr>
       </w:pPr>
       <w:r>
         <w:rPr>
-          <w:rFonts w:ascii="Century Gothic" w:eastAsia="Times New Roman" w:hAnsi="Century Gothic" w:cs="Times New Roman"/>
-          <w:color w:val="000000"/>
-          <w:sz w:val="20"/>
-          <w:szCs w:val="20"/>
           <w:lang w:val="nl-NL" w:eastAsia="nl-NL"/>
         </w:rPr>
         <w:t>Te weinig geslapen, zowel van tevoren als tijdens de week. Dit heeft me een kleine achterstand bezorgd, en ben tijdelijk ‘vermist’ geweest voor m’n groepsgenoten. </w:t>
       </w:r>
       <w:r>
         <w:rPr>
-          <w:rFonts w:ascii="Century Gothic" w:eastAsia="Times New Roman" w:hAnsi="Century Gothic" w:cs="Times New Roman"/>
-          <w:color w:val="000000"/>
-          <w:sz w:val="20"/>
-          <w:szCs w:val="20"/>
           <w:lang w:val="nl-NL" w:eastAsia="nl-NL"/>
         </w:rPr>
         <w:br/>
@@ -1622,46 +1147,24 @@
     </w:p>
     <w:p>
       <w:pPr>
-        <w:numPr>
-          <w:ilvl w:val="0"/>
-          <w:numId w:val="6"/>
-        </w:numPr>
-        <w:spacing w:after="0" w:line="240" w:lineRule="auto"/>
-        <w:textAlignment w:val="baseline"/>
-        <w:rPr>
-          <w:rFonts w:ascii="Century Gothic" w:eastAsia="Times New Roman" w:hAnsi="Century Gothic" w:cs="Times New Roman"/>
-          <w:color w:val="000000"/>
-          <w:sz w:val="20"/>
-          <w:szCs w:val="20"/>
+        <w:rPr>
           <w:lang w:val="nl-NL" w:eastAsia="nl-NL"/>
         </w:rPr>
       </w:pPr>
       <w:r>
         <w:rPr>
-          <w:rFonts w:ascii="Century Gothic" w:eastAsia="Times New Roman" w:hAnsi="Century Gothic" w:cs="Times New Roman"/>
-          <w:color w:val="000000"/>
-          <w:sz w:val="20"/>
-          <w:szCs w:val="20"/>
           <w:lang w:val="nl-NL" w:eastAsia="nl-NL"/>
         </w:rPr>
         <w:t xml:space="preserve">Ik vond het moeilijk om opdrachten als Fibonacci of bubble sort daadwerkelijk zelf te beginnen. </w:t>
       </w:r>
       <w:r>
         <w:rPr>
-          <w:rFonts w:ascii="Century Gothic" w:eastAsia="Times New Roman" w:hAnsi="Century Gothic" w:cs="Times New Roman"/>
-          <w:color w:val="000000"/>
-          <w:sz w:val="20"/>
-          <w:szCs w:val="20"/>
           <w:lang w:val="nl-NL" w:eastAsia="nl-NL"/>
         </w:rPr>
         <w:br/>
       </w:r>
       <w:r>
         <w:rPr>
-          <w:rFonts w:ascii="Century Gothic" w:eastAsia="Times New Roman" w:hAnsi="Century Gothic" w:cs="Times New Roman"/>
-          <w:color w:val="000000"/>
-          <w:sz w:val="20"/>
-          <w:szCs w:val="20"/>
           <w:lang w:val="nl-NL" w:eastAsia="nl-NL"/>
         </w:rPr>
         <w:br/>
@@ -1672,7 +1175,6 @@
         <w:pStyle w:val="Heading2"/>
         <w:rPr>
           <w:rFonts w:ascii="Times New Roman" w:eastAsia="Times New Roman" w:hAnsi="Times New Roman"/>
-          <w:color w:val="A8D08D" w:themeColor="accent6" w:themeTint="99"/>
           <w:sz w:val="24"/>
           <w:szCs w:val="24"/>
         </w:rPr>
@@ -1680,33 +1182,19 @@
       <w:r>
         <w:rPr>
           <w:rFonts w:eastAsia="Times New Roman"/>
-          <w:color w:val="A8D08D" w:themeColor="accent6" w:themeTint="99"/>
         </w:rPr>
         <w:t>Actie- / Verbeterpunten:</w:t>
       </w:r>
     </w:p>
     <w:p>
       <w:pPr>
-        <w:numPr>
-          <w:ilvl w:val="0"/>
-          <w:numId w:val="8"/>
-        </w:numPr>
-        <w:spacing w:after="0" w:line="240" w:lineRule="auto"/>
-        <w:textAlignment w:val="baseline"/>
-        <w:rPr>
-          <w:rFonts w:ascii="Century Gothic" w:eastAsia="Times New Roman" w:hAnsi="Century Gothic" w:cs="Times New Roman"/>
-          <w:color w:val="000000"/>
-          <w:sz w:val="20"/>
-          <w:szCs w:val="20"/>
+        <w:pStyle w:val="NoSpacing"/>
+        <w:rPr>
           <w:lang w:val="nl-NL" w:eastAsia="nl-NL"/>
         </w:rPr>
       </w:pPr>
       <w:r>
         <w:rPr>
-          <w:rFonts w:ascii="Century Gothic" w:eastAsia="Times New Roman" w:hAnsi="Century Gothic" w:cs="Times New Roman"/>
-          <w:color w:val="000000"/>
-          <w:sz w:val="20"/>
-          <w:szCs w:val="20"/>
           <w:lang w:val="nl-NL" w:eastAsia="nl-NL"/>
         </w:rPr>
         <w:t>Slaaptijden, zowel in het weekend als doordeweeks. In het weekend zorg ik er voor dat ik sowieso geen slaaptekort opbouw en juist een beetje inhaal. Qua slaaptijden door de week, zal ik komende week om 23:45 beeldschermen uit doen en kamerlicht dimmen, om zo uiterlijk 00:45 echt te gaan slapen.</w:t>
@@ -1714,8 +1202,9 @@
     </w:p>
     <w:p>
       <w:pPr>
-        <w:rPr>
-          <w:rFonts w:ascii="Segoe UI Black" w:eastAsia="Times New Roman" w:hAnsi="Segoe UI Black" w:cstheme="minorHAnsi"/>
+        <w:pStyle w:val="NoSpacing"/>
+        <w:rPr>
+          <w:rFonts w:ascii="Segoe UI Black" w:hAnsi="Segoe UI Black" w:cstheme="minorHAnsi"/>
           <w:b/>
           <w:caps/>
           <w:color w:val="70AD47" w:themeColor="accent6"/>
@@ -1763,7 +1252,6 @@
         <w:pStyle w:val="Heading2"/>
         <w:rPr>
           <w:rFonts w:ascii="Times New Roman" w:eastAsia="Times New Roman" w:hAnsi="Times New Roman" w:cs="Times New Roman"/>
-          <w:color w:val="A8D08D" w:themeColor="accent6" w:themeTint="99"/>
           <w:sz w:val="24"/>
           <w:szCs w:val="24"/>
         </w:rPr>
@@ -1771,9 +1259,24 @@
       <w:r>
         <w:rPr>
           <w:rFonts w:eastAsia="Times New Roman"/>
-          <w:color w:val="A8D08D" w:themeColor="accent6" w:themeTint="99"/>
         </w:rPr>
         <w:t>Wat ging goed?</w:t>
+      </w:r>
+    </w:p>
+    <w:p>
+      <w:pPr>
+        <w:rPr>
+          <w:rFonts w:ascii="Times New Roman" w:hAnsi="Times New Roman" w:cs="Times New Roman"/>
+          <w:sz w:val="24"/>
+          <w:szCs w:val="24"/>
+          <w:lang w:val="nl-NL" w:eastAsia="nl-NL"/>
+        </w:rPr>
+      </w:pPr>
+      <w:r>
+        <w:rPr>
+          <w:lang w:val="nl-NL" w:eastAsia="nl-NL"/>
+        </w:rPr>
+        <w:t>Het was fijn om wat meer de ruimte te hebben, minder stress over het afkrijgen van dingen of een ‘overlopend hoofd’. Dat heeft geleid tot goed (of nog beter) contact tussen m’n teamgenoten en aandacht te besteden aan diverse randzaken als codeur in opleiding: Over de front-end backend keuze, de loopbaan mogelijkheden, de dingen waar we tegenaan lopen en onze inspiratiebronnen</w:t>
       </w:r>
     </w:p>
     <w:p>
@@ -1786,13 +1289,21 @@
           <w:lang w:val="nl-NL" w:eastAsia="nl-NL"/>
         </w:rPr>
       </w:pPr>
-      <w:r>
-        <w:rPr>
-          <w:rFonts w:ascii="Arial" w:eastAsia="Times New Roman" w:hAnsi="Arial" w:cs="Arial"/>
-          <w:color w:val="000000"/>
-          <w:lang w:val="nl-NL" w:eastAsia="nl-NL"/>
-        </w:rPr>
-        <w:t>Het was fijn om wat meer de ruimte te hebben, minder stress over het afkrijgen van dingen of een ‘overlopend hoofd’. Dat heeft geleid tot goed (of nog beter) contact tussen m’n teamgenoten en aandacht te besteden aan diverse randzaken als codeur in opleiding: Over de front-end backend keuze, de loopbaan mogelijkheden, de dingen waar we tegenaan lopen en onze inspiratiebronnen</w:t>
+    </w:p>
+    <w:p>
+      <w:pPr>
+        <w:pStyle w:val="Heading2"/>
+        <w:rPr>
+          <w:rFonts w:ascii="Times New Roman" w:eastAsia="Times New Roman" w:hAnsi="Times New Roman" w:cs="Times New Roman"/>
+          <w:sz w:val="24"/>
+          <w:szCs w:val="24"/>
+        </w:rPr>
+      </w:pPr>
+      <w:r>
+        <w:rPr>
+          <w:rFonts w:eastAsia="Times New Roman"/>
+        </w:rPr>
+        <w:t>Wat ging minder goed?</w:t>
       </w:r>
     </w:p>
     <w:p>
@@ -1805,23 +1316,345 @@
           <w:lang w:val="nl-NL" w:eastAsia="nl-NL"/>
         </w:rPr>
       </w:pPr>
-    </w:p>
-    <w:p>
-      <w:pPr>
-        <w:pStyle w:val="Heading2"/>
-        <w:rPr>
-          <w:rFonts w:ascii="Times New Roman" w:eastAsia="Times New Roman" w:hAnsi="Times New Roman" w:cs="Times New Roman"/>
-          <w:color w:val="A8D08D" w:themeColor="accent6" w:themeTint="99"/>
+      <w:r>
+        <w:t xml:space="preserve">Het </w:t>
+      </w:r>
+      <w:proofErr w:type="spellStart"/>
+      <w:r>
+        <w:t>pluspunt</w:t>
+      </w:r>
+      <w:proofErr w:type="spellEnd"/>
+      <w:r>
+        <w:t xml:space="preserve"> was </w:t>
+      </w:r>
+      <w:proofErr w:type="spellStart"/>
+      <w:r>
+        <w:t>tegelijkertijd</w:t>
+      </w:r>
+      <w:proofErr w:type="spellEnd"/>
+      <w:r>
+        <w:t xml:space="preserve"> </w:t>
+      </w:r>
+      <w:proofErr w:type="spellStart"/>
+      <w:r>
+        <w:t>een</w:t>
+      </w:r>
+      <w:proofErr w:type="spellEnd"/>
+      <w:r>
+        <w:t xml:space="preserve"> </w:t>
+      </w:r>
+      <w:proofErr w:type="spellStart"/>
+      <w:r>
+        <w:t>minpunt</w:t>
+      </w:r>
+      <w:proofErr w:type="spellEnd"/>
+      <w:r>
+        <w:t xml:space="preserve">: </w:t>
+      </w:r>
+      <w:proofErr w:type="spellStart"/>
+      <w:r>
+        <w:t>ik</w:t>
+      </w:r>
+      <w:proofErr w:type="spellEnd"/>
+      <w:r>
+        <w:t xml:space="preserve"> </w:t>
+      </w:r>
+      <w:proofErr w:type="spellStart"/>
+      <w:r>
+        <w:t>heb</w:t>
+      </w:r>
+      <w:proofErr w:type="spellEnd"/>
+      <w:r>
+        <w:t xml:space="preserve"> </w:t>
+      </w:r>
+      <w:proofErr w:type="spellStart"/>
+      <w:r>
+        <w:t>ook</w:t>
+      </w:r>
+      <w:proofErr w:type="spellEnd"/>
+      <w:r>
+        <w:t xml:space="preserve"> </w:t>
+      </w:r>
+      <w:proofErr w:type="spellStart"/>
+      <w:r>
+        <w:t>wel</w:t>
+      </w:r>
+      <w:proofErr w:type="spellEnd"/>
+      <w:r>
+        <w:t xml:space="preserve"> </w:t>
+      </w:r>
+      <w:proofErr w:type="spellStart"/>
+      <w:r>
+        <w:t>een</w:t>
+      </w:r>
+      <w:proofErr w:type="spellEnd"/>
+      <w:r>
+        <w:t xml:space="preserve"> </w:t>
+      </w:r>
+      <w:proofErr w:type="spellStart"/>
+      <w:r>
+        <w:t>beetje</w:t>
+      </w:r>
+      <w:proofErr w:type="spellEnd"/>
+      <w:r>
+        <w:t xml:space="preserve"> de drive </w:t>
+      </w:r>
+      <w:proofErr w:type="spellStart"/>
+      <w:r>
+        <w:t>gemist</w:t>
+      </w:r>
+      <w:proofErr w:type="spellEnd"/>
+      <w:r>
+        <w:t xml:space="preserve"> die </w:t>
+      </w:r>
+      <w:proofErr w:type="spellStart"/>
+      <w:r>
+        <w:t>ik</w:t>
+      </w:r>
+      <w:proofErr w:type="spellEnd"/>
+      <w:r>
+        <w:t xml:space="preserve"> </w:t>
+      </w:r>
+      <w:proofErr w:type="spellStart"/>
+      <w:r>
+        <w:t>wel</w:t>
+      </w:r>
+      <w:proofErr w:type="spellEnd"/>
+      <w:r>
+        <w:t xml:space="preserve"> had </w:t>
+      </w:r>
+      <w:proofErr w:type="spellStart"/>
+      <w:proofErr w:type="gramStart"/>
+      <w:r>
+        <w:t>als</w:t>
+      </w:r>
+      <w:proofErr w:type="spellEnd"/>
+      <w:proofErr w:type="gramEnd"/>
+      <w:r>
+        <w:t xml:space="preserve"> </w:t>
+      </w:r>
+      <w:proofErr w:type="spellStart"/>
+      <w:r>
+        <w:t>er</w:t>
+      </w:r>
+      <w:proofErr w:type="spellEnd"/>
+      <w:r>
+        <w:t xml:space="preserve"> </w:t>
+      </w:r>
+      <w:proofErr w:type="spellStart"/>
+      <w:r>
+        <w:t>opdrachten</w:t>
+      </w:r>
+      <w:proofErr w:type="spellEnd"/>
+      <w:r>
+        <w:t xml:space="preserve"> </w:t>
+      </w:r>
+      <w:proofErr w:type="spellStart"/>
+      <w:r>
+        <w:t>gemaakt</w:t>
+      </w:r>
+      <w:proofErr w:type="spellEnd"/>
+      <w:r>
+        <w:t xml:space="preserve"> </w:t>
+      </w:r>
+      <w:proofErr w:type="spellStart"/>
+      <w:r>
+        <w:t>dienen</w:t>
+      </w:r>
+      <w:proofErr w:type="spellEnd"/>
+      <w:r>
+        <w:t xml:space="preserve"> </w:t>
+      </w:r>
+      <w:proofErr w:type="spellStart"/>
+      <w:r>
+        <w:t>te</w:t>
+      </w:r>
+      <w:proofErr w:type="spellEnd"/>
+      <w:r>
+        <w:t xml:space="preserve"> </w:t>
+      </w:r>
+      <w:proofErr w:type="spellStart"/>
+      <w:r>
+        <w:t>worden</w:t>
+      </w:r>
+      <w:proofErr w:type="spellEnd"/>
+      <w:r>
+        <w:t xml:space="preserve">: met </w:t>
+      </w:r>
+      <w:proofErr w:type="spellStart"/>
+      <w:r>
+        <w:t>alle</w:t>
+      </w:r>
+      <w:proofErr w:type="spellEnd"/>
+      <w:r>
+        <w:t xml:space="preserve"> </w:t>
+      </w:r>
+      <w:proofErr w:type="spellStart"/>
+      <w:r>
+        <w:t>gesprekken</w:t>
+      </w:r>
+      <w:proofErr w:type="spellEnd"/>
+      <w:r>
+        <w:t xml:space="preserve"> </w:t>
+      </w:r>
+      <w:proofErr w:type="spellStart"/>
+      <w:r>
+        <w:t>en</w:t>
+      </w:r>
+      <w:proofErr w:type="spellEnd"/>
+      <w:r>
+        <w:t xml:space="preserve"> meets ben </w:t>
+      </w:r>
+      <w:proofErr w:type="spellStart"/>
+      <w:r>
+        <w:t>ik</w:t>
+      </w:r>
+      <w:proofErr w:type="spellEnd"/>
+      <w:r>
+        <w:t xml:space="preserve"> </w:t>
+      </w:r>
+      <w:proofErr w:type="spellStart"/>
+      <w:r>
+        <w:t>te</w:t>
+      </w:r>
+      <w:proofErr w:type="spellEnd"/>
+      <w:r>
+        <w:t xml:space="preserve"> </w:t>
+      </w:r>
+      <w:proofErr w:type="spellStart"/>
+      <w:r>
+        <w:t>weinig</w:t>
+      </w:r>
+      <w:proofErr w:type="spellEnd"/>
+      <w:r>
+        <w:t xml:space="preserve"> </w:t>
+      </w:r>
+      <w:proofErr w:type="spellStart"/>
+      <w:r>
+        <w:t>toegekomen</w:t>
+      </w:r>
+      <w:proofErr w:type="spellEnd"/>
+      <w:r>
+        <w:t xml:space="preserve"> </w:t>
+      </w:r>
+      <w:proofErr w:type="spellStart"/>
+      <w:r>
+        <w:t>aan</w:t>
+      </w:r>
+      <w:proofErr w:type="spellEnd"/>
+      <w:r>
+        <w:t xml:space="preserve"> </w:t>
+      </w:r>
+      <w:proofErr w:type="spellStart"/>
+      <w:r>
+        <w:t>coderen</w:t>
+      </w:r>
+      <w:proofErr w:type="spellEnd"/>
+      <w:r>
+        <w:t xml:space="preserve"> </w:t>
+      </w:r>
+      <w:proofErr w:type="spellStart"/>
+      <w:r>
+        <w:t>zelf</w:t>
+      </w:r>
+      <w:proofErr w:type="spellEnd"/>
+      <w:r>
+        <w:t>.</w:t>
+      </w:r>
+      <w:r>
+        <w:rPr>
+          <w:rFonts w:ascii="Arial" w:eastAsia="Times New Roman" w:hAnsi="Arial" w:cs="Arial"/>
+          <w:color w:val="000000"/>
+          <w:lang w:val="nl-NL" w:eastAsia="nl-NL"/>
+        </w:rPr>
+        <w:t xml:space="preserve"> </w:t>
+      </w:r>
+      <w:r>
+        <w:rPr>
+          <w:rFonts w:ascii="Arial" w:eastAsia="Times New Roman" w:hAnsi="Arial" w:cs="Arial"/>
+          <w:color w:val="000000"/>
+          <w:lang w:val="nl-NL" w:eastAsia="nl-NL"/>
+        </w:rPr>
+        <w:br/>
+      </w:r>
+      <w:r>
+        <w:rPr>
+          <w:rFonts w:ascii="Arial" w:eastAsia="Times New Roman" w:hAnsi="Arial" w:cs="Arial"/>
+          <w:color w:val="000000"/>
+          <w:lang w:val="nl-NL" w:eastAsia="nl-NL"/>
+        </w:rPr>
+        <w:br/>
+      </w:r>
+      <w:r>
+        <w:rPr>
+          <w:rStyle w:val="Heading2Char"/>
+        </w:rPr>
+        <w:t>Verbeterings mogelijkheden:</w:t>
+      </w:r>
+    </w:p>
+    <w:p>
+      <w:pPr>
+        <w:rPr>
+          <w:rFonts w:ascii="Times New Roman" w:hAnsi="Times New Roman" w:cs="Times New Roman"/>
           <w:sz w:val="24"/>
           <w:szCs w:val="24"/>
-        </w:rPr>
-      </w:pPr>
-      <w:r>
-        <w:rPr>
-          <w:rFonts w:eastAsia="Times New Roman"/>
-          <w:color w:val="A8D08D" w:themeColor="accent6" w:themeTint="99"/>
-        </w:rPr>
-        <w:t>Wat ging minder goed?</w:t>
+          <w:lang w:val="nl-NL" w:eastAsia="nl-NL"/>
+        </w:rPr>
+      </w:pPr>
+      <w:r>
+        <w:rPr>
+          <w:lang w:val="nl-NL" w:eastAsia="nl-NL"/>
+        </w:rPr>
+        <w:t xml:space="preserve">Ik denk dat ik me alle opdrachten, de grip en drive mbt coderen, meer eigen kan maken als ik alles meer zie als het opbouwen van mijn (skills en) portfolio als web developer. </w:t>
+      </w:r>
+      <w:r>
+        <w:rPr>
+          <w:lang w:val="nl-NL" w:eastAsia="nl-NL"/>
+        </w:rPr>
+        <w:br/>
+      </w:r>
+      <w:r>
+        <w:rPr>
+          <w:lang w:val="nl-NL" w:eastAsia="nl-NL"/>
+        </w:rPr>
+        <w:br/>
+      </w:r>
+      <w:r>
+        <w:rPr>
+          <w:lang w:val="nl-NL" w:eastAsia="nl-NL"/>
+        </w:rPr>
+        <w:t xml:space="preserve">In plaats van zo goed als alleen maar via TechGrounds aan de slag te gaan, wil ik beginnen met het creeëren van mijn eigen rode draad door en om de opdrachten heen, door vast te beginnen aan een portfolio achtige website. </w:t>
+      </w:r>
+    </w:p>
+    <w:p>
+      <w:pPr>
+        <w:rPr>
+          <w:lang w:val="nl-NL"/>
+        </w:rPr>
+      </w:pPr>
+      <w:r>
+        <w:rPr>
+          <w:lang w:val="nl-NL"/>
+        </w:rPr>
+        <w:br w:type="page"/>
+      </w:r>
+    </w:p>
+    <w:p>
+      <w:pPr>
+        <w:pStyle w:val="Heading1"/>
+        <w:rPr>
+          <w:rFonts w:ascii="Times New Roman" w:hAnsi="Times New Roman" w:cs="Times New Roman"/>
+          <w:sz w:val="24"/>
+          <w:szCs w:val="24"/>
+          <w:lang w:val="en-GB"/>
+        </w:rPr>
+      </w:pPr>
+      <w:r>
+        <w:rPr>
+          <w:lang w:val="en-GB"/>
+        </w:rPr>
+        <w:lastRenderedPageBreak/>
+        <w:t>WEEK 8</w:t>
       </w:r>
     </w:p>
     <w:p>
@@ -1831,90 +1664,356 @@
           <w:rFonts w:ascii="Times New Roman" w:eastAsia="Times New Roman" w:hAnsi="Times New Roman" w:cs="Times New Roman"/>
           <w:sz w:val="24"/>
           <w:szCs w:val="24"/>
-          <w:lang w:val="nl-NL" w:eastAsia="nl-NL"/>
-        </w:rPr>
-      </w:pPr>
-      <w:r>
-        <w:rPr>
-          <w:rFonts w:ascii="Arial" w:eastAsia="Times New Roman" w:hAnsi="Arial" w:cs="Arial"/>
-          <w:color w:val="000000"/>
-          <w:lang w:val="nl-NL" w:eastAsia="nl-NL"/>
-        </w:rPr>
-        <w:t xml:space="preserve">Het pluspunt was tegelijkertijd een minpunt: ik heb ook wel een beetje de drive gemist die ik wel had als er opdrachten gemaakt dienen te worden: met alle gesprekken en meets ben ik te weinig toegekomen aan coderen zelf. </w:t>
-      </w:r>
-      <w:r>
-        <w:rPr>
-          <w:rFonts w:ascii="Arial" w:eastAsia="Times New Roman" w:hAnsi="Arial" w:cs="Arial"/>
-          <w:color w:val="000000"/>
-          <w:lang w:val="nl-NL" w:eastAsia="nl-NL"/>
-        </w:rPr>
-        <w:br/>
-      </w:r>
-      <w:r>
-        <w:rPr>
-          <w:rFonts w:ascii="Arial" w:eastAsia="Times New Roman" w:hAnsi="Arial" w:cs="Arial"/>
-          <w:color w:val="000000"/>
-          <w:lang w:val="nl-NL" w:eastAsia="nl-NL"/>
-        </w:rPr>
-        <w:br/>
-      </w:r>
-      <w:r>
-        <w:rPr>
-          <w:rStyle w:val="Heading2Char"/>
-          <w:color w:val="A8D08D" w:themeColor="accent6" w:themeTint="99"/>
-        </w:rPr>
-        <w:t>Verbeterings mogelijkheden:</w:t>
-      </w:r>
-    </w:p>
-    <w:p>
-      <w:pPr>
-        <w:spacing w:after="0" w:line="240" w:lineRule="auto"/>
+          <w:lang w:eastAsia="nl-NL"/>
+        </w:rPr>
+      </w:pPr>
+    </w:p>
+    <w:p>
+      <w:pPr>
+        <w:pStyle w:val="Heading2"/>
         <w:rPr>
           <w:rFonts w:ascii="Times New Roman" w:eastAsia="Times New Roman" w:hAnsi="Times New Roman" w:cs="Times New Roman"/>
           <w:sz w:val="24"/>
           <w:szCs w:val="24"/>
-          <w:lang w:val="nl-NL" w:eastAsia="nl-NL"/>
+          <w:lang w:val="en-GB"/>
+        </w:rPr>
+      </w:pPr>
+      <w:r>
+        <w:rPr>
+          <w:rFonts w:eastAsia="Times New Roman"/>
+          <w:lang w:val="en-GB"/>
+        </w:rPr>
+        <w:t>W</w:t>
+      </w:r>
+      <w:r>
+        <w:rPr>
+          <w:rFonts w:eastAsia="Times New Roman"/>
+          <w:lang w:val="en-GB"/>
+        </w:rPr>
+        <w:t>h</w:t>
+      </w:r>
+      <w:r>
+        <w:rPr>
+          <w:rFonts w:eastAsia="Times New Roman"/>
+          <w:lang w:val="en-GB"/>
+        </w:rPr>
+        <w:t xml:space="preserve">at </w:t>
+      </w:r>
+      <w:r>
+        <w:rPr>
+          <w:rFonts w:eastAsia="Times New Roman"/>
+          <w:lang w:val="en-GB"/>
+        </w:rPr>
+        <w:t>went well</w:t>
+      </w:r>
+      <w:r>
+        <w:rPr>
+          <w:rFonts w:eastAsia="Times New Roman"/>
+          <w:lang w:val="en-GB"/>
+        </w:rPr>
+        <w:t>?</w:t>
+      </w:r>
+    </w:p>
+    <w:p>
+      <w:pPr>
+        <w:rPr>
+          <w:lang w:eastAsia="nl-NL"/>
+        </w:rPr>
+      </w:pPr>
+      <w:r>
+        <w:rPr>
+          <w:lang w:eastAsia="nl-NL"/>
+        </w:rPr>
+        <w:t>- Working o</w:t>
+      </w:r>
+      <w:r>
+        <w:rPr>
+          <w:lang w:eastAsia="nl-NL"/>
+        </w:rPr>
+        <w:t>n my portfolio has been a good move for me. It helps me integrate the material, it makes the whole education more real or tangible for myself, and the idea to show this to friends or family is a nice little bonus motivator to get everything right.</w:t>
+      </w:r>
+    </w:p>
+    <w:p>
+      <w:pPr>
+        <w:rPr>
+          <w:lang w:eastAsia="nl-NL"/>
+        </w:rPr>
+      </w:pPr>
+      <w:r>
+        <w:rPr>
+          <w:lang w:eastAsia="nl-NL"/>
+        </w:rPr>
+        <w:t>- I was super happy that Clyde picked up on my OKR questions / concerns and responded with a monthly OKR workshop. The information being exchanged was useful for me, monthly meetings create a sort of accountability system, to prevent your objectives from slipping away to the background, and all the different personal angles from my peers really helped my brain a lot. I had a few ‘clicks’, of which I hope the spinoff will be noticeable soon.</w:t>
+      </w:r>
+    </w:p>
+    <w:p>
+      <w:pPr>
+        <w:spacing w:after="0" w:line="240" w:lineRule="auto"/>
+        <w:rPr>
+          <w:rFonts w:ascii="Times New Roman" w:eastAsia="Times New Roman" w:hAnsi="Times New Roman" w:cs="Times New Roman"/>
+          <w:sz w:val="24"/>
+          <w:szCs w:val="24"/>
+          <w:lang w:eastAsia="nl-NL"/>
+        </w:rPr>
+      </w:pPr>
+    </w:p>
+    <w:p>
+      <w:pPr>
+        <w:pStyle w:val="Heading2"/>
+        <w:rPr>
+          <w:rFonts w:ascii="Times New Roman" w:eastAsia="Times New Roman" w:hAnsi="Times New Roman" w:cs="Times New Roman"/>
+          <w:sz w:val="24"/>
+          <w:szCs w:val="24"/>
+          <w:lang w:val="en-GB"/>
+        </w:rPr>
+      </w:pPr>
+      <w:r>
+        <w:rPr>
+          <w:rFonts w:eastAsia="Times New Roman"/>
+          <w:lang w:val="en-GB"/>
+        </w:rPr>
+        <w:t>What could have gone better?</w:t>
+      </w:r>
+      <w:r>
+        <w:rPr>
+          <w:rFonts w:eastAsia="Times New Roman"/>
+          <w:lang w:val="en-GB"/>
+        </w:rPr>
+        <w:t xml:space="preserve"> </w:t>
+      </w:r>
+    </w:p>
+    <w:p>
+      <w:pPr>
+        <w:rPr>
+          <w:lang w:eastAsia="nl-NL"/>
+        </w:rPr>
+      </w:pPr>
+      <w:r>
+        <w:rPr>
+          <w:lang w:eastAsia="nl-NL"/>
+        </w:rPr>
+        <w:t xml:space="preserve">- Besides the two previously mentioned points, </w:t>
+      </w:r>
+      <w:r>
+        <w:rPr>
+          <w:lang w:eastAsia="nl-NL"/>
+        </w:rPr>
+        <w:t xml:space="preserve">I am really </w:t>
+      </w:r>
+      <w:proofErr w:type="spellStart"/>
+      <w:r>
+        <w:rPr>
+          <w:lang w:eastAsia="nl-NL"/>
+        </w:rPr>
+        <w:t>really</w:t>
+      </w:r>
+      <w:proofErr w:type="spellEnd"/>
+      <w:r>
+        <w:rPr>
+          <w:lang w:eastAsia="nl-NL"/>
+        </w:rPr>
+        <w:t xml:space="preserve"> displeased with week 8. I missed clarity, structure… I had a few goals in mind, but without a very-nearby-deadline it was difficult for me to get in to the right groove. </w:t>
+      </w:r>
+      <w:r>
+        <w:rPr>
+          <w:lang w:eastAsia="nl-NL"/>
+        </w:rPr>
+        <w:br/>
+        <w:t xml:space="preserve">What also didn’t help with that was the nature of the scrum meetings, I think I need a </w:t>
+      </w:r>
+      <w:proofErr w:type="gramStart"/>
+      <w:r>
+        <w:rPr>
+          <w:lang w:eastAsia="nl-NL"/>
+        </w:rPr>
+        <w:t>more strict</w:t>
+      </w:r>
+      <w:proofErr w:type="gramEnd"/>
+      <w:r>
+        <w:rPr>
+          <w:lang w:eastAsia="nl-NL"/>
+        </w:rPr>
+        <w:t xml:space="preserve"> </w:t>
+      </w:r>
+      <w:proofErr w:type="spellStart"/>
+      <w:r>
+        <w:rPr>
+          <w:lang w:eastAsia="nl-NL"/>
+        </w:rPr>
+        <w:t>scrummaster</w:t>
+      </w:r>
+      <w:proofErr w:type="spellEnd"/>
+      <w:r>
+        <w:rPr>
+          <w:lang w:eastAsia="nl-NL"/>
+        </w:rPr>
+        <w:t>.</w:t>
+      </w:r>
+    </w:p>
+    <w:p>
+      <w:pPr>
+        <w:spacing w:after="0" w:line="240" w:lineRule="auto"/>
+        <w:rPr>
+          <w:rFonts w:ascii="Times New Roman" w:eastAsia="Times New Roman" w:hAnsi="Times New Roman" w:cs="Times New Roman"/>
+          <w:sz w:val="24"/>
+          <w:szCs w:val="24"/>
+          <w:lang w:eastAsia="nl-NL"/>
         </w:rPr>
       </w:pPr>
       <w:r>
         <w:rPr>
           <w:rFonts w:ascii="Arial" w:eastAsia="Times New Roman" w:hAnsi="Arial" w:cs="Arial"/>
           <w:color w:val="000000"/>
-          <w:lang w:val="nl-NL" w:eastAsia="nl-NL"/>
-        </w:rPr>
-        <w:t xml:space="preserve">Ik denk dat ik me alle opdrachten, de grip en drive mbt coderen, meer eigen kan maken als ik alles meer zie als het opbouwen van mijn (skills en) portfolio als web developer. </w:t>
-      </w:r>
-      <w:r>
-        <w:rPr>
-          <w:rFonts w:ascii="Arial" w:eastAsia="Times New Roman" w:hAnsi="Arial" w:cs="Arial"/>
-          <w:color w:val="000000"/>
-          <w:lang w:val="nl-NL" w:eastAsia="nl-NL"/>
+          <w:lang w:eastAsia="nl-NL"/>
         </w:rPr>
         <w:br/>
       </w:r>
       <w:r>
         <w:rPr>
-          <w:rFonts w:ascii="Arial" w:eastAsia="Times New Roman" w:hAnsi="Arial" w:cs="Arial"/>
-          <w:color w:val="000000"/>
-          <w:lang w:val="nl-NL" w:eastAsia="nl-NL"/>
-        </w:rPr>
+          <w:rStyle w:val="Heading2Char"/>
+          <w:lang w:val="en-GB"/>
+        </w:rPr>
+        <w:t>Improvement Points</w:t>
+      </w:r>
+      <w:r>
+        <w:rPr>
+          <w:rStyle w:val="Heading2Char"/>
+          <w:lang w:val="en-GB"/>
+        </w:rPr>
+        <w:t>:</w:t>
+      </w:r>
+    </w:p>
+    <w:p>
+      <w:r>
+        <w:t>A)</w:t>
+      </w:r>
+      <w:r>
+        <w:t xml:space="preserve"> Next week I want to make a very clear distinction between the </w:t>
+      </w:r>
+      <w:r>
+        <w:t xml:space="preserve">scrum </w:t>
+      </w:r>
+      <w:proofErr w:type="spellStart"/>
+      <w:r>
+        <w:t>standup</w:t>
+      </w:r>
+      <w:proofErr w:type="spellEnd"/>
+      <w:r>
+        <w:t xml:space="preserve"> and social chitchat </w:t>
+      </w:r>
+      <w:proofErr w:type="gramStart"/>
+      <w:r>
+        <w:t>or</w:t>
+      </w:r>
+      <w:proofErr w:type="gramEnd"/>
+      <w:r>
+        <w:t xml:space="preserve"> “soft-thoughts” about our path to come</w:t>
+      </w:r>
+    </w:p>
+    <w:p>
+      <w:r>
+        <w:t>B)</w:t>
+      </w:r>
+      <w:r>
+        <w:t xml:space="preserve"> I want to start the scrum meetings first thing in the morning, with a time-cap on it to. The enforced </w:t>
+      </w:r>
+      <w:proofErr w:type="spellStart"/>
+      <w:r>
+        <w:t>timecap</w:t>
+      </w:r>
+      <w:proofErr w:type="spellEnd"/>
+      <w:r>
+        <w:t xml:space="preserve"> will hopefully create clarity for everybody and will aid in everybody’s productivity.</w:t>
+      </w:r>
+    </w:p>
+    <w:p>
+      <w:r>
+        <w:t>C)</w:t>
+      </w:r>
+      <w:r>
+        <w:t xml:space="preserve"> I want to be clearer about time, use my time better, train myself to become more goal oriented while working. This could be a huge +1UP for me, since I tend to research and explore a topic for way to long before </w:t>
+      </w:r>
+      <w:r>
+        <w:t>I start working on something.</w:t>
+      </w:r>
+    </w:p>
+    <w:p>
+      <w:r>
+        <w:t xml:space="preserve">D) Expanding on C, or method for (C) </w:t>
+      </w:r>
+      <w:r>
+        <w:sym w:font="Wingdings" w:char="F0E0"/>
+      </w:r>
+      <w:r>
+        <w:t xml:space="preserve"> </w:t>
+      </w:r>
+      <w:proofErr w:type="spellStart"/>
+      <w:r>
+        <w:t>CodeMotion</w:t>
+      </w:r>
+      <w:proofErr w:type="spellEnd"/>
+      <w:r>
+        <w:t xml:space="preserve"> Software Architect Guide</w:t>
+      </w:r>
+      <w:r>
         <w:br/>
       </w:r>
       <w:r>
-        <w:rPr>
-          <w:rFonts w:ascii="Arial" w:eastAsia="Times New Roman" w:hAnsi="Arial" w:cs="Arial"/>
-          <w:color w:val="000000"/>
-          <w:lang w:val="nl-NL" w:eastAsia="nl-NL"/>
-        </w:rPr>
-        <w:t xml:space="preserve">In plaats van zo goed als alleen maar via TechGrounds aan de slag te gaan, wil ik beginnen met het creeëren van mijn eigen rode draad door en om de opdrachten heen, door vast te beginnen aan een portfolio achtige website. </w:t>
-      </w:r>
-    </w:p>
-    <w:p>
-      <w:pPr>
-        <w:rPr>
-          <w:lang w:val="nl-NL"/>
-        </w:rPr>
-      </w:pPr>
+        <w:tab/>
+        <w:t>(</w:t>
+      </w:r>
+      <w:proofErr w:type="spellStart"/>
+      <w:r>
+        <w:t>mbt</w:t>
+      </w:r>
+      <w:proofErr w:type="spellEnd"/>
+      <w:r>
+        <w:t xml:space="preserve"> waterfall method vs agile only)</w:t>
+      </w:r>
+      <w:r>
+        <w:br/>
+      </w:r>
+      <w:r>
+        <w:tab/>
+      </w:r>
+      <w:proofErr w:type="gramStart"/>
+      <w:r>
+        <w:t>The</w:t>
+      </w:r>
+      <w:proofErr w:type="gramEnd"/>
+      <w:r>
+        <w:t xml:space="preserve"> right amount of info / designing / planning before starting:</w:t>
+      </w:r>
+      <w:r>
+        <w:br/>
+      </w:r>
+      <w:r>
+        <w:tab/>
+        <w:t xml:space="preserve">“Just enough” </w:t>
+      </w:r>
+      <w:r>
+        <w:sym w:font="Wingdings" w:char="F0E0"/>
+      </w:r>
+      <w:r>
+        <w:t xml:space="preserve"> “a functioning, primitive whole”</w:t>
+      </w:r>
+      <w:r>
+        <w:br/>
+      </w:r>
+      <w:r>
+        <w:tab/>
+        <w:t>which then can evolve into your desired outcome.</w:t>
+      </w:r>
+    </w:p>
+    <w:p>
+      <w:r>
+        <w:t>E)</w:t>
+      </w:r>
+      <w:bookmarkStart w:id="0" w:name="_GoBack"/>
+      <w:bookmarkEnd w:id="0"/>
+      <w:r>
+        <w:t xml:space="preserve"> Actually I would really like to be scrum master: I feel most groups can use a bit more leadership. My suggestion for my group will to also come together at the end of the day, and quickly present the results / findings of the day to each-other. I think this will be beneficial for everybody’s absorption of the material, and at the same time I will create a ‘closed’ accountability system for myself.</w:t>
+      </w:r>
     </w:p>
     <w:sectPr>
       <w:headerReference w:type="default" r:id="rId7"/>
@@ -3733,7 +3832,6 @@
   <w:style w:type="character" w:default="1" w:styleId="DefaultParagraphFont">
     <w:name w:val="Default Paragraph Font"/>
     <w:uiPriority w:val="1"/>
-    <w:semiHidden/>
     <w:unhideWhenUsed/>
   </w:style>
   <w:style w:type="table" w:default="1" w:styleId="TableNormal">
@@ -3866,6 +3964,26 @@
     <w:name w:val="apple-tab-span"/>
     <w:basedOn w:val="DefaultParagraphFont"/>
     <w:rsid w:val="00271A3A"/>
+  </w:style>
+  <w:style w:type="paragraph" w:styleId="ListParagraph">
+    <w:name w:val="List Paragraph"/>
+    <w:basedOn w:val="Normal"/>
+    <w:uiPriority w:val="34"/>
+    <w:qFormat/>
+    <w:rsid w:val="00C34AE3"/>
+    <w:pPr>
+      <w:ind w:left="720"/>
+      <w:contextualSpacing/>
+    </w:pPr>
+  </w:style>
+  <w:style w:type="paragraph" w:styleId="NoSpacing">
+    <w:name w:val="No Spacing"/>
+    <w:uiPriority w:val="1"/>
+    <w:qFormat/>
+    <w:rsid w:val="00C34AE3"/>
+    <w:pPr>
+      <w:spacing w:after="0" w:line="240" w:lineRule="auto"/>
+    </w:pPr>
   </w:style>
 </w:styles>
 </file>

</xml_diff>